<commit_message>
fix(lab-11): add titles to pictures
</commit_message>
<xml_diff>
--- a/lab-11/Руководство пользователя.docx
+++ b/lab-11/Руководство пользователя.docx
@@ -4502,12 +4502,12 @@
           <wp:inline distB="114300" distT="114300" distL="114300" distR="114300">
             <wp:extent cx="5386563" cy="3577272"/>
             <wp:effectExtent b="0" l="0" r="0" t="0"/>
-            <wp:docPr id="1058" name="image2.png"/>
+            <wp:docPr id="1058" name="image1.png"/>
             <a:graphic>
               <a:graphicData uri="http://schemas.openxmlformats.org/drawingml/2006/picture">
                 <pic:pic>
                   <pic:nvPicPr>
-                    <pic:cNvPr id="0" name="image2.png"/>
+                    <pic:cNvPr id="0" name="image1.png"/>
                     <pic:cNvPicPr preferRelativeResize="0"/>
                   </pic:nvPicPr>
                   <pic:blipFill>
@@ -4700,7 +4700,7 @@
           <w:szCs w:val="28"/>
           <w:rtl w:val="0"/>
         </w:rPr>
-        <w:t xml:space="preserve">Из появившегося списка задач выбрать одну, перейти на страницу с деталями, нажать на кнопку “Предложить свои услуги” внизу описания задачи. </w:t>
+        <w:t xml:space="preserve">Из появившегося списка задач (рис.2) выбрать одну, перейти на страницу с деталями (рис.3), нажать на кнопку “Предложить свои услуги” внизу описания задачи. </w:t>
       </w:r>
       <w:r>
         <w:rPr>
@@ -4748,12 +4748,12 @@
           <wp:inline distB="114300" distT="114300" distL="114300" distR="114300">
             <wp:extent cx="5426537" cy="2996247"/>
             <wp:effectExtent b="0" l="0" r="0" t="0"/>
-            <wp:docPr id="1057" name="image3.png"/>
+            <wp:docPr id="1057" name="image2.png"/>
             <a:graphic>
               <a:graphicData uri="http://schemas.openxmlformats.org/drawingml/2006/picture">
                 <pic:pic>
                   <pic:nvPicPr>
-                    <pic:cNvPr id="0" name="image3.png"/>
+                    <pic:cNvPr id="0" name="image2.png"/>
                     <pic:cNvPicPr preferRelativeResize="0"/>
                   </pic:nvPicPr>
                   <pic:blipFill>
@@ -4781,6 +4781,25 @@
         <w:rPr>
           <w:rtl w:val="0"/>
         </w:rPr>
+      </w:r>
+    </w:p>
+    <w:p>
+      <w:pPr>
+        <w:spacing w:after="120" w:before="120" w:lineRule="auto"/>
+        <w:ind w:left="680" w:firstLine="340"/>
+        <w:jc w:val="both"/>
+        <w:rPr>
+          <w:sz w:val="28"/>
+          <w:szCs w:val="28"/>
+        </w:rPr>
+      </w:pPr>
+      <w:r>
+        <w:rPr>
+          <w:sz w:val="28"/>
+          <w:szCs w:val="28"/>
+          <w:rtl w:val="0"/>
+        </w:rPr>
+        <w:t xml:space="preserve">Рисунок 2</w:t>
       </w:r>
     </w:p>
     <w:p>
@@ -4850,6 +4869,25 @@
     </w:p>
     <w:p>
       <w:pPr>
+        <w:spacing w:after="120" w:before="120" w:lineRule="auto"/>
+        <w:ind w:left="680" w:firstLine="340"/>
+        <w:jc w:val="both"/>
+        <w:rPr>
+          <w:sz w:val="28"/>
+          <w:szCs w:val="28"/>
+        </w:rPr>
+      </w:pPr>
+      <w:r>
+        <w:rPr>
+          <w:sz w:val="28"/>
+          <w:szCs w:val="28"/>
+          <w:rtl w:val="0"/>
+        </w:rPr>
+        <w:t xml:space="preserve">Рисунок 3</w:t>
+      </w:r>
+    </w:p>
+    <w:p>
+      <w:pPr>
         <w:keepNext w:val="0"/>
         <w:keepLines w:val="0"/>
         <w:widowControl w:val="1"/>
@@ -5084,12 +5122,12 @@
           <wp:inline distB="114300" distT="114300" distL="114300" distR="114300">
             <wp:extent cx="3800475" cy="571500"/>
             <wp:effectExtent b="0" l="0" r="0" t="0"/>
-            <wp:docPr id="1059" name="image1.png"/>
+            <wp:docPr id="1059" name="image3.png"/>
             <a:graphic>
               <a:graphicData uri="http://schemas.openxmlformats.org/drawingml/2006/picture">
                 <pic:pic>
                   <pic:nvPicPr>
-                    <pic:cNvPr id="0" name="image1.png"/>
+                    <pic:cNvPr id="0" name="image3.png"/>
                     <pic:cNvPicPr preferRelativeResize="0"/>
                   </pic:nvPicPr>
                   <pic:blipFill>
@@ -21959,7 +21997,7 @@
 
 <file path=customXML/item1.xml><?xml version="1.0" encoding="utf-8"?>
 <go:gDocsCustomXmlDataStorage xmlns:go="http://customooxmlschemas.google.com/" xmlns:r="http://schemas.openxmlformats.org/officeDocument/2006/relationships">
-  <go:docsCustomData xmlns:go="http://customooxmlschemas.google.com/" roundtripDataSignature="AMtx7miM3QY92uXMBGxNaNyHJ8wMt2N3mg==">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</go:docsCustomData>
+  <go:docsCustomData xmlns:go="http://customooxmlschemas.google.com/" roundtripDataSignature="AMtx7miM3QY92uXMBGxNaNyHJ8wMt2N3mg==">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</go:docsCustomData>
 </go:gDocsCustomXmlDataStorage>
 </file>
 

</xml_diff>